<commit_message>
Updade Instruções e Inserts
Inserindo credenciais de usuarios
Atualizando Instruções
</commit_message>
<xml_diff>
--- a/Instruções.docx
+++ b/Instruções.docx
@@ -59,7 +59,7 @@
     <w:p>
       <w:r>
         <w:pict w14:anchorId="0E03BBCD">
-          <v:rect id="_x0000_i1127" style="width:0;height:1.5pt" o:hralign="center" o:hrstd="t" o:hr="t" fillcolor="#a0a0a0" stroked="f"/>
+          <v:rect id="_x0000_i1025" style="width:0;height:1.5pt" o:hralign="center" o:hrstd="t" o:hr="t" fillcolor="#a0a0a0" stroked="f"/>
         </w:pict>
       </w:r>
     </w:p>
@@ -228,7 +228,7 @@
     <w:p>
       <w:r>
         <w:pict w14:anchorId="40484F2F">
-          <v:rect id="_x0000_i1128" style="width:0;height:1.5pt" o:hralign="center" o:hrstd="t" o:hr="t" fillcolor="#a0a0a0" stroked="f"/>
+          <v:rect id="_x0000_i1026" style="width:0;height:1.5pt" o:hralign="center" o:hrstd="t" o:hr="t" fillcolor="#a0a0a0" stroked="f"/>
         </w:pict>
       </w:r>
     </w:p>
@@ -246,14 +246,14 @@
     <w:p>
       <w:r>
         <w:pict w14:anchorId="3112A241">
-          <v:rect id="_x0000_i1129" style="width:0;height:1.5pt" o:hralign="center" o:hrstd="t" o:hr="t" fillcolor="#a0a0a0" stroked="f"/>
+          <v:rect id="_x0000_i1027" style="width:0;height:1.5pt" o:hralign="center" o:hrstd="t" o:hr="t" fillcolor="#a0a0a0" stroked="f"/>
         </w:pict>
       </w:r>
     </w:p>
     <w:p>
       <w:r>
         <w:pict w14:anchorId="32E76BD5">
-          <v:rect id="_x0000_i1130" style="width:0;height:1.5pt" o:hralign="center" o:hrstd="t" o:hr="t" fillcolor="#a0a0a0" stroked="f"/>
+          <v:rect id="_x0000_i1028" style="width:0;height:1.5pt" o:hralign="center" o:hrstd="t" o:hr="t" fillcolor="#a0a0a0" stroked="f"/>
         </w:pict>
       </w:r>
     </w:p>
@@ -387,7 +387,7 @@
     <w:p>
       <w:r>
         <w:pict w14:anchorId="473A3F27">
-          <v:rect id="_x0000_i1132" style="width:0;height:1.5pt" o:hralign="center" o:hrstd="t" o:hr="t" fillcolor="#a0a0a0" stroked="f"/>
+          <v:rect id="_x0000_i1029" style="width:0;height:1.5pt" o:hralign="center" o:hrstd="t" o:hr="t" fillcolor="#a0a0a0" stroked="f"/>
         </w:pict>
       </w:r>
     </w:p>
@@ -671,7 +671,7 @@
     <w:p>
       <w:r>
         <w:pict w14:anchorId="0963B166">
-          <v:rect id="_x0000_i1136" style="width:0;height:1.5pt" o:hralign="center" o:hrstd="t" o:hr="t" fillcolor="#a0a0a0" stroked="f"/>
+          <v:rect id="_x0000_i1030" style="width:0;height:1.5pt" o:hralign="center" o:hrstd="t" o:hr="t" fillcolor="#a0a0a0" stroked="f"/>
         </w:pict>
       </w:r>
     </w:p>
@@ -781,7 +781,7 @@
     <w:p>
       <w:r>
         <w:pict w14:anchorId="243C315B">
-          <v:rect id="_x0000_i1138" style="width:0;height:1.5pt" o:hralign="center" o:hrstd="t" o:hr="t" fillcolor="#a0a0a0" stroked="f"/>
+          <v:rect id="_x0000_i1031" style="width:0;height:1.5pt" o:hralign="center" o:hrstd="t" o:hr="t" fillcolor="#a0a0a0" stroked="f"/>
         </w:pict>
       </w:r>
     </w:p>
@@ -837,13 +837,7 @@
           <w:rPr>
             <w:rStyle w:val="Hyperlink"/>
           </w:rPr>
-          <w:t>http://localhost/Senna-AutoPecas/Site_Senna/in</w:t>
-        </w:r>
-        <w:r>
-          <w:rPr>
-            <w:rStyle w:val="Hyperlink"/>
-          </w:rPr>
-          <w:t>dex.php</w:t>
+          <w:t>http://localhost/Senna-AutoPecas/Site_Senna/index.php</w:t>
         </w:r>
       </w:hyperlink>
     </w:p>
@@ -871,30 +865,25 @@
       <w:r>
         <w:t xml:space="preserve">ADMIN - Email: </w:t>
       </w:r>
-      <w:hyperlink r:id="rId7" w:history="1">
-        <w:r>
-          <w:rPr>
-            <w:rStyle w:val="Hyperlink"/>
-          </w:rPr>
-          <w:t>shawnmendezes@gmail.com</w:t>
-        </w:r>
-      </w:hyperlink>
-      <w:r>
-        <w:t xml:space="preserve"> , Senha: ADMIN1234</w:t>
+      <w:proofErr w:type="gramStart"/>
+      <w:r>
+        <w:t>shawnmendezes@gmail.com</w:t>
+      </w:r>
+      <w:r>
+        <w:t xml:space="preserve"> ,</w:t>
+      </w:r>
+      <w:proofErr w:type="gramEnd"/>
+      <w:r>
+        <w:t xml:space="preserve"> Senha: ADMIN1234</w:t>
       </w:r>
     </w:p>
     <w:p>
       <w:r>
         <w:t xml:space="preserve">GERENTE – Email: </w:t>
       </w:r>
-      <w:hyperlink r:id="rId8" w:history="1">
-        <w:r>
-          <w:rPr>
-            <w:rStyle w:val="Hyperlink"/>
-          </w:rPr>
-          <w:t>joycest@gmail.com</w:t>
-        </w:r>
-      </w:hyperlink>
+      <w:r>
+        <w:t>joycest@gmail.com</w:t>
+      </w:r>
       <w:r>
         <w:t xml:space="preserve">, Senha: </w:t>
       </w:r>
@@ -906,14 +895,9 @@
       <w:r>
         <w:t xml:space="preserve">ALMOXARIFE - Email: </w:t>
       </w:r>
-      <w:hyperlink r:id="rId9" w:history="1">
-        <w:r>
-          <w:rPr>
-            <w:rStyle w:val="Hyperlink"/>
-          </w:rPr>
-          <w:t>vinidiesel@gmail.com</w:t>
-        </w:r>
-      </w:hyperlink>
+      <w:r>
+        <w:t>vinidiesel@gmail.com</w:t>
+      </w:r>
       <w:r>
         <w:t xml:space="preserve">, Senha: </w:t>
       </w:r>
@@ -925,14 +909,9 @@
       <w:r>
         <w:t xml:space="preserve">FUNCIONARIO – Email: </w:t>
       </w:r>
-      <w:hyperlink r:id="rId10" w:history="1">
-        <w:r>
-          <w:rPr>
-            <w:rStyle w:val="Hyperlink"/>
-          </w:rPr>
-          <w:t>bezerrodbz@gmail.com</w:t>
-        </w:r>
-      </w:hyperlink>
+      <w:r>
+        <w:t>bezerrodbz@gmail.com</w:t>
+      </w:r>
       <w:r>
         <w:t xml:space="preserve">, Senha: </w:t>
       </w:r>
@@ -974,7 +953,7 @@
     <w:p>
       <w:r>
         <w:pict w14:anchorId="513635CD">
-          <v:rect id="_x0000_i1140" style="width:0;height:1.5pt" o:hralign="center" o:hrstd="t" o:hr="t" fillcolor="#a0a0a0" stroked="f"/>
+          <v:rect id="_x0000_i1032" style="width:0;height:1.5pt" o:hralign="center" o:hrstd="t" o:hr="t" fillcolor="#a0a0a0" stroked="f"/>
         </w:pict>
       </w:r>
     </w:p>
@@ -1058,7 +1037,7 @@
     <w:p>
       <w:r>
         <w:pict w14:anchorId="447A7F0C">
-          <v:rect id="_x0000_i1142" style="width:0;height:1.5pt" o:hralign="center" o:hrstd="t" o:hr="t" fillcolor="#a0a0a0" stroked="f"/>
+          <v:rect id="_x0000_i1033" style="width:0;height:1.5pt" o:hralign="center" o:hrstd="t" o:hr="t" fillcolor="#a0a0a0" stroked="f"/>
         </w:pict>
       </w:r>
     </w:p>
@@ -4252,6 +4231,7 @@
   <w:style w:type="character" w:default="1" w:styleId="Fontepargpadro">
     <w:name w:val="Default Paragraph Font"/>
     <w:uiPriority w:val="1"/>
+    <w:semiHidden/>
     <w:unhideWhenUsed/>
   </w:style>
   <w:style w:type="table" w:default="1" w:styleId="Tabelanormal">

</xml_diff>